<commit_message>
update project and directory names in P1.docx.
</commit_message>
<xml_diff>
--- a/search/P1.docx
+++ b/search/P1.docx
@@ -1,6 +1,6 @@
 
 <file path=word/document.xml><?xml version="1.0" encoding="utf-8"?>
-<w:document xmlns:wpc="http://schemas.microsoft.com/office/word/2010/wordprocessingCanvas" xmlns:cx="http://schemas.microsoft.com/office/drawing/2014/chartex" xmlns:cx1="http://schemas.microsoft.com/office/drawing/2015/9/8/chartex" xmlns:cx2="http://schemas.microsoft.com/office/drawing/2015/10/21/chartex" xmlns:cx3="http://schemas.microsoft.com/office/drawing/2016/5/9/chartex" xmlns:cx4="http://schemas.microsoft.com/office/drawing/2016/5/10/chartex" xmlns:cx5="http://schemas.microsoft.com/office/drawing/2016/5/11/chartex" xmlns:cx6="http://schemas.microsoft.com/office/drawing/2016/5/12/chartex" xmlns:cx7="http://schemas.microsoft.com/office/drawing/2016/5/13/chartex" xmlns:cx8="http://schemas.microsoft.com/office/drawing/2016/5/14/chartex" xmlns:mc="http://schemas.openxmlformats.org/markup-compatibility/2006" xmlns:aink="http://schemas.microsoft.com/office/drawing/2016/ink" xmlns:am3d="http://schemas.microsoft.com/office/drawing/2017/model3d" xmlns:o="urn:schemas-microsoft-com:office:office" xmlns:oel="http://schemas.microsoft.com/office/2019/extlst" xmlns:r="http://schemas.openxmlformats.org/officeDocument/2006/relationships" xmlns:m="http://schemas.openxmlformats.org/officeDocument/2006/math" xmlns:v="urn:schemas-microsoft-com:vml" xmlns:wp14="http://schemas.microsoft.com/office/word/2010/wordprocessingDrawing" xmlns:wp="http://schemas.openxmlformats.org/drawingml/2006/wordprocessingDrawing" xmlns:w10="urn:schemas-microsoft-com:office:word" xmlns:w="http://schemas.openxmlformats.org/wordprocessingml/2006/main" xmlns:w14="http://schemas.microsoft.com/office/word/2010/wordml" xmlns:w15="http://schemas.microsoft.com/office/word/2012/wordml" xmlns:w16cex="http://schemas.microsoft.com/office/word/2018/wordml/cex" xmlns:w16cid="http://schemas.microsoft.com/office/word/2016/wordml/cid" xmlns:w16="http://schemas.microsoft.com/office/word/2018/wordml" xmlns:w16du="http://schemas.microsoft.com/office/word/2023/wordml/word16du" xmlns:w16sdtdh="http://schemas.microsoft.com/office/word/2020/wordml/sdtdatahash" xmlns:w16se="http://schemas.microsoft.com/office/word/2015/wordml/symex" xmlns:wpg="http://schemas.microsoft.com/office/word/2010/wordprocessingGroup" xmlns:wpi="http://schemas.microsoft.com/office/word/2010/wordprocessingInk" xmlns:wne="http://schemas.microsoft.com/office/word/2006/wordml" xmlns:wps="http://schemas.microsoft.com/office/word/2010/wordprocessingShape" mc:Ignorable="w14 w15 w16se w16cid w16 w16cex w16sdtdh w16du wp14">
+<w:document xmlns:wpc="http://schemas.microsoft.com/office/word/2010/wordprocessingCanvas" xmlns:cx="http://schemas.microsoft.com/office/drawing/2014/chartex" xmlns:cx1="http://schemas.microsoft.com/office/drawing/2015/9/8/chartex" xmlns:cx2="http://schemas.microsoft.com/office/drawing/2015/10/21/chartex" xmlns:cx3="http://schemas.microsoft.com/office/drawing/2016/5/9/chartex" xmlns:cx4="http://schemas.microsoft.com/office/drawing/2016/5/10/chartex" xmlns:cx5="http://schemas.microsoft.com/office/drawing/2016/5/11/chartex" xmlns:cx6="http://schemas.microsoft.com/office/drawing/2016/5/12/chartex" xmlns:cx7="http://schemas.microsoft.com/office/drawing/2016/5/13/chartex" xmlns:cx8="http://schemas.microsoft.com/office/drawing/2016/5/14/chartex" xmlns:mc="http://schemas.openxmlformats.org/markup-compatibility/2006" xmlns:aink="http://schemas.microsoft.com/office/drawing/2016/ink" xmlns:am3d="http://schemas.microsoft.com/office/drawing/2017/model3d" xmlns:o="urn:schemas-microsoft-com:office:office" xmlns:oel="http://schemas.microsoft.com/office/2019/extlst" xmlns:r="http://schemas.openxmlformats.org/officeDocument/2006/relationships" xmlns:m="http://schemas.openxmlformats.org/officeDocument/2006/math" xmlns:v="urn:schemas-microsoft-com:vml" xmlns:wp14="http://schemas.microsoft.com/office/word/2010/wordprocessingDrawing" xmlns:wp="http://schemas.openxmlformats.org/drawingml/2006/wordprocessingDrawing" xmlns:w10="urn:schemas-microsoft-com:office:word" xmlns:w="http://schemas.openxmlformats.org/wordprocessingml/2006/main" xmlns:w14="http://schemas.microsoft.com/office/word/2010/wordml" xmlns:w15="http://schemas.microsoft.com/office/word/2012/wordml" xmlns:w16cex="http://schemas.microsoft.com/office/word/2018/wordml/cex" xmlns:w16cid="http://schemas.microsoft.com/office/word/2016/wordml/cid" xmlns:w16="http://schemas.microsoft.com/office/word/2018/wordml" xmlns:w16du="http://schemas.microsoft.com/office/word/2023/wordml/word16du" xmlns:w16sdtdh="http://schemas.microsoft.com/office/word/2020/wordml/sdtdatahash" xmlns:w16sdtfl="http://schemas.microsoft.com/office/word/2024/wordml/sdtformatlock" xmlns:w16se="http://schemas.microsoft.com/office/word/2015/wordml/symex" xmlns:wpg="http://schemas.microsoft.com/office/word/2010/wordprocessingGroup" xmlns:wpi="http://schemas.microsoft.com/office/word/2010/wordprocessingInk" xmlns:wne="http://schemas.microsoft.com/office/word/2006/wordml" xmlns:wps="http://schemas.microsoft.com/office/word/2010/wordprocessingShape" mc:Ignorable="w14 w15 w16se w16cid w16 w16cex w16sdtdh w16sdtfl w16du wp14">
   <w:body>
     <w:p>
       <w:pPr>
@@ -77,7 +77,16 @@
           <w:sz w:val="23"/>
           <w:szCs w:val="23"/>
         </w:rPr>
-        <w:t>: 19 Dec 2024</w:t>
+        <w:t xml:space="preserve">: </w:t>
+      </w:r>
+      <w:r>
+        <w:rPr>
+          <w:rFonts w:ascii="Lato" w:eastAsia="Times New Roman" w:hAnsi="Lato" w:cs="Times New Roman"/>
+          <w:color w:val="212529"/>
+          <w:sz w:val="23"/>
+          <w:szCs w:val="23"/>
+        </w:rPr>
+        <w:t>16 Aug 2025</w:t>
       </w:r>
     </w:p>
     <w:p>
@@ -402,37 +411,7 @@
           <w:sz w:val="23"/>
           <w:szCs w:val="23"/>
         </w:rPr>
-        <w:t>See the autograder tutorial in Project 0 for more information about using the autograder.</w:t>
-      </w:r>
-    </w:p>
-    <w:p>
-      <w:pPr>
-        <w:shd w:val="clear" w:color="auto" w:fill="F9F7F5"/>
-        <w:spacing w:before="100" w:beforeAutospacing="1" w:after="100" w:afterAutospacing="1" w:line="360" w:lineRule="atLeast"/>
-        <w:rPr>
-          <w:rFonts w:ascii="Lato" w:eastAsia="Times New Roman" w:hAnsi="Lato" w:cs="Times New Roman"/>
-          <w:color w:val="212529"/>
-          <w:sz w:val="23"/>
-          <w:szCs w:val="23"/>
-        </w:rPr>
-      </w:pPr>
-      <w:r>
-        <w:rPr>
-          <w:rFonts w:ascii="Lato" w:eastAsia="Times New Roman" w:hAnsi="Lato" w:cs="Times New Roman"/>
-          <w:color w:val="212529"/>
-          <w:sz w:val="23"/>
-          <w:szCs w:val="23"/>
-        </w:rPr>
-        <w:t>The code for this project consists of several Python files, some of which you will need to read and understand to complete the assignment, and some of which you can ignore. These instructions assume you have cloned the repository as instructed in Project 0.</w:t>
-      </w:r>
-      <w:r>
-        <w:rPr>
-          <w:rFonts w:ascii="Lato" w:eastAsia="Times New Roman" w:hAnsi="Lato" w:cs="Times New Roman"/>
-          <w:color w:val="212529"/>
-          <w:sz w:val="23"/>
-          <w:szCs w:val="23"/>
-        </w:rPr>
-        <w:t xml:space="preserve"> Make a new branch for your submission called </w:t>
+        <w:t xml:space="preserve">See the autograder tutorial in </w:t>
       </w:r>
       <w:r>
         <w:rPr>
@@ -443,7 +422,104 @@
           <w:sz w:val="23"/>
           <w:szCs w:val="23"/>
         </w:rPr>
-        <w:t>p1</w:t>
+        <w:t>tutorial</w:t>
+      </w:r>
+      <w:r>
+        <w:rPr>
+          <w:rFonts w:ascii="Lato" w:eastAsia="Times New Roman" w:hAnsi="Lato" w:cs="Times New Roman"/>
+          <w:color w:val="FF0000"/>
+          <w:sz w:val="23"/>
+          <w:szCs w:val="23"/>
+        </w:rPr>
+        <w:t xml:space="preserve"> </w:t>
+      </w:r>
+      <w:r>
+        <w:rPr>
+          <w:rFonts w:ascii="Lato" w:eastAsia="Times New Roman" w:hAnsi="Lato" w:cs="Times New Roman"/>
+          <w:color w:val="212529"/>
+          <w:sz w:val="23"/>
+          <w:szCs w:val="23"/>
+        </w:rPr>
+        <w:t>project</w:t>
+      </w:r>
+      <w:r>
+        <w:rPr>
+          <w:rFonts w:ascii="Lato" w:eastAsia="Times New Roman" w:hAnsi="Lato" w:cs="Times New Roman"/>
+          <w:color w:val="212529"/>
+          <w:sz w:val="23"/>
+          <w:szCs w:val="23"/>
+        </w:rPr>
+        <w:t xml:space="preserve"> for more information about using the autograder.</w:t>
+      </w:r>
+    </w:p>
+    <w:p>
+      <w:pPr>
+        <w:shd w:val="clear" w:color="auto" w:fill="F9F7F5"/>
+        <w:spacing w:before="100" w:beforeAutospacing="1" w:after="100" w:afterAutospacing="1" w:line="360" w:lineRule="atLeast"/>
+        <w:rPr>
+          <w:rFonts w:ascii="Lato" w:eastAsia="Times New Roman" w:hAnsi="Lato" w:cs="Times New Roman"/>
+          <w:color w:val="212529"/>
+          <w:sz w:val="23"/>
+          <w:szCs w:val="23"/>
+        </w:rPr>
+      </w:pPr>
+      <w:r>
+        <w:rPr>
+          <w:rFonts w:ascii="Lato" w:eastAsia="Times New Roman" w:hAnsi="Lato" w:cs="Times New Roman"/>
+          <w:color w:val="212529"/>
+          <w:sz w:val="23"/>
+          <w:szCs w:val="23"/>
+        </w:rPr>
+        <w:t xml:space="preserve">The code for this project consists of several Python files, some of which you will need to read and understand to complete the assignment, and some of which you can ignore. These instructions assume you have cloned the repository as instructed in </w:t>
+      </w:r>
+      <w:r>
+        <w:rPr>
+          <w:rFonts w:ascii="Lato" w:eastAsia="Times New Roman" w:hAnsi="Lato" w:cs="Times New Roman"/>
+          <w:color w:val="212529"/>
+          <w:sz w:val="23"/>
+          <w:szCs w:val="23"/>
+        </w:rPr>
+        <w:t xml:space="preserve">the </w:t>
+      </w:r>
+      <w:r>
+        <w:rPr>
+          <w:rFonts w:ascii="Lato" w:eastAsia="Times New Roman" w:hAnsi="Lato" w:cs="Times New Roman"/>
+          <w:b/>
+          <w:bCs/>
+          <w:color w:val="FF0000"/>
+          <w:sz w:val="23"/>
+          <w:szCs w:val="23"/>
+        </w:rPr>
+        <w:t>tutorial</w:t>
+      </w:r>
+      <w:r>
+        <w:rPr>
+          <w:rFonts w:ascii="Lato" w:eastAsia="Times New Roman" w:hAnsi="Lato" w:cs="Times New Roman"/>
+          <w:color w:val="212529"/>
+          <w:sz w:val="23"/>
+          <w:szCs w:val="23"/>
+        </w:rPr>
+        <w:t>.</w:t>
+      </w:r>
+      <w:r>
+        <w:rPr>
+          <w:rFonts w:ascii="Lato" w:eastAsia="Times New Roman" w:hAnsi="Lato" w:cs="Times New Roman"/>
+          <w:color w:val="212529"/>
+          <w:sz w:val="23"/>
+          <w:szCs w:val="23"/>
+        </w:rPr>
+        <w:t xml:space="preserve"> Make a new branch for your submission called </w:t>
+      </w:r>
+      <w:r>
+        <w:rPr>
+          <w:rFonts w:ascii="Lato" w:eastAsia="Times New Roman" w:hAnsi="Lato" w:cs="Times New Roman"/>
+          <w:b/>
+          <w:bCs/>
+          <w:color w:val="FF0000"/>
+          <w:sz w:val="23"/>
+          <w:szCs w:val="23"/>
+        </w:rPr>
+        <w:t>search</w:t>
       </w:r>
       <w:r>
         <w:rPr>
@@ -1625,6 +1701,7 @@
                 <w:color w:val="C7254E"/>
                 <w:shd w:val="clear" w:color="auto" w:fill="F9F2F4"/>
               </w:rPr>
+              <w:lastRenderedPageBreak/>
               <w:t>searchTestClasses.py</w:t>
             </w:r>
           </w:p>
@@ -1684,7 +1761,6 @@
           <w:sz w:val="23"/>
           <w:szCs w:val="23"/>
         </w:rPr>
-        <w:lastRenderedPageBreak/>
         <w:t>Files to Edit and Submit:</w:t>
       </w:r>
       <w:r>
@@ -1784,7 +1860,18 @@
           <w:sz w:val="23"/>
           <w:szCs w:val="23"/>
         </w:rPr>
-        <w:t>in p1</w:t>
+        <w:t xml:space="preserve">in </w:t>
+      </w:r>
+      <w:r>
+        <w:rPr>
+          <w:rFonts w:ascii="Lato" w:eastAsia="Times New Roman" w:hAnsi="Lato" w:cs="Times New Roman"/>
+          <w:b/>
+          <w:bCs/>
+          <w:color w:val="FF0000"/>
+          <w:sz w:val="23"/>
+          <w:szCs w:val="23"/>
+        </w:rPr>
+        <w:t>search</w:t>
       </w:r>
       <w:r>
         <w:rPr>
@@ -2165,7 +2252,36 @@
           <w:sz w:val="23"/>
           <w:szCs w:val="23"/>
         </w:rPr>
-        <w:t>In your p1 directory,</w:t>
+        <w:t xml:space="preserve">In your </w:t>
+      </w:r>
+      <w:r>
+        <w:rPr>
+          <w:rFonts w:ascii="Lato" w:eastAsia="Times New Roman" w:hAnsi="Lato" w:cs="Times New Roman"/>
+          <w:b/>
+          <w:bCs/>
+          <w:color w:val="FF0000"/>
+          <w:sz w:val="23"/>
+          <w:szCs w:val="23"/>
+        </w:rPr>
+        <w:t>search</w:t>
+      </w:r>
+      <w:r>
+        <w:rPr>
+          <w:rFonts w:ascii="Lato" w:eastAsia="Times New Roman" w:hAnsi="Lato" w:cs="Times New Roman"/>
+          <w:color w:val="FF0000"/>
+          <w:sz w:val="23"/>
+          <w:szCs w:val="23"/>
+        </w:rPr>
+        <w:t xml:space="preserve"> </w:t>
+      </w:r>
+      <w:r>
+        <w:rPr>
+          <w:rFonts w:ascii="Lato" w:eastAsia="Times New Roman" w:hAnsi="Lato" w:cs="Times New Roman"/>
+          <w:color w:val="212529"/>
+          <w:sz w:val="23"/>
+          <w:szCs w:val="23"/>
+        </w:rPr>
+        <w:t>directory,</w:t>
       </w:r>
       <w:r>
         <w:rPr>
@@ -2242,6 +2358,7 @@
           <w:sz w:val="23"/>
           <w:szCs w:val="23"/>
         </w:rPr>
+        <w:lastRenderedPageBreak/>
         <w:t>Pacman lives in a shiny blue world of twisting corridors and tasty round treats. Navigating this world efficiently will be Pacman’s first step in mastering his domain.</w:t>
       </w:r>
       <w:r>
@@ -2272,7 +2389,6 @@
           <w:sz w:val="23"/>
           <w:szCs w:val="23"/>
         </w:rPr>
-        <w:lastRenderedPageBreak/>
         <w:t>The simplest agent in </w:t>
       </w:r>
       <w:r>
@@ -2931,6 +3047,7 @@
           <w:sz w:val="23"/>
           <w:szCs w:val="23"/>
         </w:rPr>
+        <w:lastRenderedPageBreak/>
         <w:t>In </w:t>
       </w:r>
       <w:r>
@@ -3061,7 +3178,6 @@
           <w:szCs w:val="20"/>
           <w:bdr w:val="none" w:sz="0" w:space="0" w:color="auto" w:frame="1"/>
         </w:rPr>
-        <w:lastRenderedPageBreak/>
         <w:t>python pacman.py -l tinyMaze -p SearchAgent -a fn=tinyMazeSearch</w:t>
       </w:r>
     </w:p>
@@ -3721,6 +3837,7 @@
           <w:szCs w:val="20"/>
           <w:bdr w:val="none" w:sz="0" w:space="0" w:color="auto" w:frame="1"/>
         </w:rPr>
+        <w:lastRenderedPageBreak/>
         <w:t>python pacman.py -l tinyMaze -p SearchAgent</w:t>
       </w:r>
     </w:p>
@@ -3815,7 +3932,6 @@
           <w:szCs w:val="20"/>
           <w:bdr w:val="none" w:sz="0" w:space="0" w:color="auto" w:frame="1"/>
         </w:rPr>
-        <w:lastRenderedPageBreak/>
         <w:t>python pacman.py -l bigMaze -z .5 -p SearchAgent</w:t>
       </w:r>
     </w:p>
@@ -4337,6 +4453,7 @@
           <w:szCs w:val="20"/>
           <w:bdr w:val="none" w:sz="0" w:space="0" w:color="auto" w:frame="1"/>
         </w:rPr>
+        <w:lastRenderedPageBreak/>
         <w:t>python eightpuzzle.py</w:t>
       </w:r>
     </w:p>
@@ -4383,7 +4500,6 @@
           <w:sz w:val="36"/>
           <w:szCs w:val="36"/>
         </w:rPr>
-        <w:lastRenderedPageBreak/>
         <w:t>Question 3 (3 points): Varying the Cost Function</w:t>
       </w:r>
     </w:p>
@@ -4967,7 +5083,17 @@
           <w:sz w:val="23"/>
           <w:szCs w:val="23"/>
         </w:rPr>
-        <w:t>. A* takes a heuristic function as an argument. Heuristics take two arguments: a state in the search problem (the main argument), and the problem itself (for reference information). The </w:t>
+        <w:t xml:space="preserve">. A* takes a heuristic function as an argument. Heuristics take two arguments: a state in the search </w:t>
+      </w:r>
+      <w:r>
+        <w:rPr>
+          <w:rFonts w:ascii="Lato" w:eastAsia="Times New Roman" w:hAnsi="Lato" w:cs="Times New Roman"/>
+          <w:color w:val="212529"/>
+          <w:sz w:val="23"/>
+          <w:szCs w:val="23"/>
+        </w:rPr>
+        <w:lastRenderedPageBreak/>
+        <w:t>problem (the main argument), and the problem itself (for reference information). The </w:t>
       </w:r>
       <w:r>
         <w:rPr>
@@ -5112,7 +5238,6 @@
           <w:szCs w:val="20"/>
           <w:bdr w:val="none" w:sz="0" w:space="0" w:color="auto" w:frame="1"/>
         </w:rPr>
-        <w:lastRenderedPageBreak/>
         <w:t>python pacman.py -l bigMaze -z .5 -p SearchAgent -a fn=astar,heuristic=manhattanHeuristic</w:t>
       </w:r>
     </w:p>
@@ -5609,6 +5734,7 @@
           <w:szCs w:val="20"/>
           <w:bdr w:val="none" w:sz="0" w:space="0" w:color="auto" w:frame="1"/>
         </w:rPr>
+        <w:lastRenderedPageBreak/>
         <w:t>python pacman.py -l mediumCorners -p SearchAgent -a fn=bfs,prob=CornersProblem</w:t>
       </w:r>
     </w:p>
@@ -5692,19 +5818,7 @@
           <w:sz w:val="23"/>
           <w:szCs w:val="23"/>
         </w:rPr>
-        <w:t xml:space="preserve"> not </w:t>
-      </w:r>
-      <w:r>
-        <w:rPr>
-          <w:rFonts w:ascii="Lato" w:eastAsia="Times New Roman" w:hAnsi="Lato" w:cs="Times New Roman"/>
-          <w:b/>
-          <w:bCs/>
-          <w:color w:val="212529"/>
-          <w:sz w:val="23"/>
-          <w:szCs w:val="23"/>
-        </w:rPr>
-        <w:lastRenderedPageBreak/>
-        <w:t>use a Pacman </w:t>
+        <w:t xml:space="preserve"> not use a Pacman </w:t>
       </w:r>
       <w:r>
         <w:rPr>
@@ -6191,7 +6305,17 @@
           <w:sz w:val="23"/>
           <w:szCs w:val="23"/>
         </w:rPr>
-        <w:t>euristics are just functions that take search states and return numbers that estimate the cost to a nearest goal. More effective heuristics will return values closer to the actual goal costs. To be </w:t>
+        <w:t xml:space="preserve">euristics are just functions that take search states and return numbers that estimate the cost to a nearest goal. More effective heuristics will return values </w:t>
+      </w:r>
+      <w:r>
+        <w:rPr>
+          <w:rFonts w:ascii="Lato" w:eastAsia="Times New Roman" w:hAnsi="Lato" w:cs="Times New Roman"/>
+          <w:color w:val="212529"/>
+          <w:sz w:val="23"/>
+          <w:szCs w:val="23"/>
+        </w:rPr>
+        <w:lastRenderedPageBreak/>
+        <w:t>closer to the actual goal costs. To be </w:t>
       </w:r>
       <w:r>
         <w:rPr>
@@ -6310,7 +6434,6 @@
           <w:sz w:val="23"/>
           <w:szCs w:val="23"/>
         </w:rPr>
-        <w:lastRenderedPageBreak/>
         <w:t>A</w:t>
       </w:r>
       <w:r>
@@ -6981,6 +7104,7 @@
           <w:sz w:val="23"/>
           <w:szCs w:val="23"/>
         </w:rPr>
+        <w:lastRenderedPageBreak/>
         <w:t>Now we</w:t>
       </w:r>
       <w:r>
@@ -7116,17 +7240,7 @@
           <w:sz w:val="23"/>
           <w:szCs w:val="23"/>
         </w:rPr>
-        <w:t xml:space="preserve">Of </w:t>
-      </w:r>
-      <w:r>
-        <w:rPr>
-          <w:rFonts w:ascii="Lato" w:eastAsia="Times New Roman" w:hAnsi="Lato" w:cs="Times New Roman"/>
-          <w:color w:val="212529"/>
-          <w:sz w:val="23"/>
-          <w:szCs w:val="23"/>
-        </w:rPr>
-        <w:lastRenderedPageBreak/>
-        <w:t>course,</w:t>
+        <w:t>Of course,</w:t>
       </w:r>
       <w:r>
         <w:rPr>
@@ -7757,6 +7871,7 @@
                 <w:sz w:val="23"/>
                 <w:szCs w:val="23"/>
               </w:rPr>
+              <w:lastRenderedPageBreak/>
               <w:t>Number of nodes expanded</w:t>
             </w:r>
           </w:p>
@@ -8102,7 +8217,6 @@
                 <w:sz w:val="23"/>
                 <w:szCs w:val="23"/>
               </w:rPr>
-              <w:lastRenderedPageBreak/>
               <w:t>at most 7000</w:t>
             </w:r>
           </w:p>
@@ -8680,6 +8794,7 @@
           <w:sz w:val="36"/>
           <w:szCs w:val="36"/>
         </w:rPr>
+        <w:lastRenderedPageBreak/>
         <w:t>Submission</w:t>
       </w:r>
     </w:p>
@@ -8701,7 +8816,6 @@
           <w:sz w:val="23"/>
           <w:szCs w:val="23"/>
         </w:rPr>
-        <w:lastRenderedPageBreak/>
         <w:t>To</w:t>
       </w:r>
       <w:r>
@@ -8775,7 +8889,7 @@
           <w:sz w:val="23"/>
           <w:szCs w:val="23"/>
         </w:rPr>
-        <w:t>p1</w:t>
+        <w:t>search</w:t>
       </w:r>
       <w:r>
         <w:rPr>
@@ -8808,7 +8922,7 @@
 </file>
 
 <file path=word/styles.xml><?xml version="1.0" encoding="utf-8"?>
-<w:styles xmlns:mc="http://schemas.openxmlformats.org/markup-compatibility/2006" xmlns:r="http://schemas.openxmlformats.org/officeDocument/2006/relationships" xmlns:w="http://schemas.openxmlformats.org/wordprocessingml/2006/main" xmlns:w14="http://schemas.microsoft.com/office/word/2010/wordml" xmlns:w15="http://schemas.microsoft.com/office/word/2012/wordml" xmlns:w16cex="http://schemas.microsoft.com/office/word/2018/wordml/cex" xmlns:w16cid="http://schemas.microsoft.com/office/word/2016/wordml/cid" xmlns:w16="http://schemas.microsoft.com/office/word/2018/wordml" xmlns:w16du="http://schemas.microsoft.com/office/word/2023/wordml/word16du" xmlns:w16sdtdh="http://schemas.microsoft.com/office/word/2020/wordml/sdtdatahash" xmlns:w16se="http://schemas.microsoft.com/office/word/2015/wordml/symex" mc:Ignorable="w14 w15 w16se w16cid w16 w16cex w16sdtdh w16du">
+<w:styles xmlns:mc="http://schemas.openxmlformats.org/markup-compatibility/2006" xmlns:r="http://schemas.openxmlformats.org/officeDocument/2006/relationships" xmlns:w="http://schemas.openxmlformats.org/wordprocessingml/2006/main" xmlns:w14="http://schemas.microsoft.com/office/word/2010/wordml" xmlns:w15="http://schemas.microsoft.com/office/word/2012/wordml" xmlns:w16cex="http://schemas.microsoft.com/office/word/2018/wordml/cex" xmlns:w16cid="http://schemas.microsoft.com/office/word/2016/wordml/cid" xmlns:w16="http://schemas.microsoft.com/office/word/2018/wordml" xmlns:w16du="http://schemas.microsoft.com/office/word/2023/wordml/word16du" xmlns:w16sdtdh="http://schemas.microsoft.com/office/word/2020/wordml/sdtdatahash" xmlns:w16sdtfl="http://schemas.microsoft.com/office/word/2024/wordml/sdtformatlock" xmlns:w16se="http://schemas.microsoft.com/office/word/2015/wordml/symex" mc:Ignorable="w14 w15 w16se w16cid w16 w16cex w16sdtdh w16sdtfl w16du">
   <w:docDefaults>
     <w:rPrDefault>
       <w:rPr>

</xml_diff>